<commit_message>
Update - Project Plan
</commit_message>
<xml_diff>
--- a/Paperwork/Project_planning/Project_plan.docx
+++ b/Paperwork/Project_planning/Project_plan.docx
@@ -477,7 +477,7 @@
           <w:r>
             <w:fldChar w:fldCharType="separate"/>
           </w:r>
-          <w:hyperlink w:anchor="_Toc183094253" w:history="1">
+          <w:hyperlink w:anchor="_Toc183094514" w:history="1">
             <w:r>
               <w:rPr>
                 <w:rStyle w:val="a5"/>
@@ -505,7 +505,7 @@
                 <w:noProof/>
                 <w:webHidden/>
               </w:rPr>
-              <w:instrText xml:space="preserve"> PAGEREF _Toc183094253 \h </w:instrText>
+              <w:instrText xml:space="preserve"> PAGEREF _Toc183094514 \h </w:instrText>
             </w:r>
             <w:r>
               <w:rPr>
@@ -548,7 +548,7 @@
               <w:lang w:eastAsia="bg-BG"/>
             </w:rPr>
           </w:pPr>
-          <w:hyperlink w:anchor="_Toc183094254" w:history="1">
+          <w:hyperlink w:anchor="_Toc183094515" w:history="1">
             <w:r>
               <w:rPr>
                 <w:rStyle w:val="a5"/>
@@ -576,7 +576,7 @@
                 <w:noProof/>
                 <w:webHidden/>
               </w:rPr>
-              <w:instrText xml:space="preserve"> PAGEREF _Toc183094254 \h </w:instrText>
+              <w:instrText xml:space="preserve"> PAGEREF _Toc183094515 \h </w:instrText>
             </w:r>
             <w:r>
               <w:rPr>
@@ -619,7 +619,7 @@
               <w:lang w:eastAsia="bg-BG"/>
             </w:rPr>
           </w:pPr>
-          <w:hyperlink w:anchor="_Toc183094255" w:history="1">
+          <w:hyperlink w:anchor="_Toc183094516" w:history="1">
             <w:r>
               <w:rPr>
                 <w:rStyle w:val="a5"/>
@@ -647,7 +647,7 @@
                 <w:noProof/>
                 <w:webHidden/>
               </w:rPr>
-              <w:instrText xml:space="preserve"> PAGEREF _Toc183094255 \h </w:instrText>
+              <w:instrText xml:space="preserve"> PAGEREF _Toc183094516 \h </w:instrText>
             </w:r>
             <w:r>
               <w:rPr>
@@ -690,7 +690,7 @@
               <w:lang w:eastAsia="bg-BG"/>
             </w:rPr>
           </w:pPr>
-          <w:hyperlink w:anchor="_Toc183094256" w:history="1">
+          <w:hyperlink w:anchor="_Toc183094517" w:history="1">
             <w:r>
               <w:rPr>
                 <w:rStyle w:val="a5"/>
@@ -717,7 +717,7 @@
                 <w:noProof/>
                 <w:webHidden/>
               </w:rPr>
-              <w:instrText xml:space="preserve"> PAGEREF _Toc183094256 \h </w:instrText>
+              <w:instrText xml:space="preserve"> PAGEREF _Toc183094517 \h </w:instrText>
             </w:r>
             <w:r>
               <w:rPr>
@@ -760,7 +760,7 @@
               <w:lang w:eastAsia="bg-BG"/>
             </w:rPr>
           </w:pPr>
-          <w:hyperlink w:anchor="_Toc183094257" w:history="1">
+          <w:hyperlink w:anchor="_Toc183094518" w:history="1">
             <w:r>
               <w:rPr>
                 <w:rStyle w:val="a5"/>
@@ -787,7 +787,7 @@
                 <w:noProof/>
                 <w:webHidden/>
               </w:rPr>
-              <w:instrText xml:space="preserve"> PAGEREF _Toc183094257 \h </w:instrText>
+              <w:instrText xml:space="preserve"> PAGEREF _Toc183094518 \h </w:instrText>
             </w:r>
             <w:r>
               <w:rPr>
@@ -830,7 +830,7 @@
               <w:lang w:eastAsia="bg-BG"/>
             </w:rPr>
           </w:pPr>
-          <w:hyperlink w:anchor="_Toc183094258" w:history="1">
+          <w:hyperlink w:anchor="_Toc183094519" w:history="1">
             <w:r>
               <w:rPr>
                 <w:rStyle w:val="a5"/>
@@ -857,7 +857,7 @@
                 <w:noProof/>
                 <w:webHidden/>
               </w:rPr>
-              <w:instrText xml:space="preserve"> PAGEREF _Toc183094258 \h </w:instrText>
+              <w:instrText xml:space="preserve"> PAGEREF _Toc183094519 \h </w:instrText>
             </w:r>
             <w:r>
               <w:rPr>
@@ -900,7 +900,7 @@
               <w:lang w:eastAsia="bg-BG"/>
             </w:rPr>
           </w:pPr>
-          <w:hyperlink w:anchor="_Toc183094259" w:history="1">
+          <w:hyperlink w:anchor="_Toc183094520" w:history="1">
             <w:r>
               <w:rPr>
                 <w:rStyle w:val="a5"/>
@@ -927,7 +927,7 @@
                 <w:noProof/>
                 <w:webHidden/>
               </w:rPr>
-              <w:instrText xml:space="preserve"> PAGEREF _Toc183094259 \h </w:instrText>
+              <w:instrText xml:space="preserve"> PAGEREF _Toc183094520 \h </w:instrText>
             </w:r>
             <w:r>
               <w:rPr>
@@ -970,7 +970,7 @@
               <w:lang w:eastAsia="bg-BG"/>
             </w:rPr>
           </w:pPr>
-          <w:hyperlink w:anchor="_Toc183094260" w:history="1">
+          <w:hyperlink w:anchor="_Toc183094521" w:history="1">
             <w:r>
               <w:rPr>
                 <w:rStyle w:val="a5"/>
@@ -998,7 +998,7 @@
                 <w:noProof/>
                 <w:webHidden/>
               </w:rPr>
-              <w:instrText xml:space="preserve"> PAGEREF _Toc183094260 \h </w:instrText>
+              <w:instrText xml:space="preserve"> PAGEREF _Toc183094521 \h </w:instrText>
             </w:r>
             <w:r>
               <w:rPr>
@@ -1041,7 +1041,7 @@
               <w:lang w:eastAsia="bg-BG"/>
             </w:rPr>
           </w:pPr>
-          <w:hyperlink w:anchor="_Toc183094261" w:history="1">
+          <w:hyperlink w:anchor="_Toc183094522" w:history="1">
             <w:r>
               <w:rPr>
                 <w:rStyle w:val="a5"/>
@@ -1069,7 +1069,7 @@
                 <w:noProof/>
                 <w:webHidden/>
               </w:rPr>
-              <w:instrText xml:space="preserve"> PAGEREF _Toc183094261 \h </w:instrText>
+              <w:instrText xml:space="preserve"> PAGEREF _Toc183094522 \h </w:instrText>
             </w:r>
             <w:r>
               <w:rPr>
@@ -1112,7 +1112,7 @@
               <w:lang w:eastAsia="bg-BG"/>
             </w:rPr>
           </w:pPr>
-          <w:hyperlink w:anchor="_Toc183094262" w:history="1">
+          <w:hyperlink w:anchor="_Toc183094523" w:history="1">
             <w:r>
               <w:rPr>
                 <w:rStyle w:val="a5"/>
@@ -1140,7 +1140,7 @@
                 <w:noProof/>
                 <w:webHidden/>
               </w:rPr>
-              <w:instrText xml:space="preserve"> PAGEREF _Toc183094262 \h </w:instrText>
+              <w:instrText xml:space="preserve"> PAGEREF _Toc183094523 \h </w:instrText>
             </w:r>
             <w:r>
               <w:rPr>
@@ -1183,7 +1183,7 @@
               <w:lang w:eastAsia="bg-BG"/>
             </w:rPr>
           </w:pPr>
-          <w:hyperlink w:anchor="_Toc183094263" w:history="1">
+          <w:hyperlink w:anchor="_Toc183094524" w:history="1">
             <w:r>
               <w:rPr>
                 <w:rStyle w:val="a5"/>
@@ -1210,7 +1210,7 @@
                 <w:noProof/>
                 <w:webHidden/>
               </w:rPr>
-              <w:instrText xml:space="preserve"> PAGEREF _Toc183094263 \h </w:instrText>
+              <w:instrText xml:space="preserve"> PAGEREF _Toc183094524 \h </w:instrText>
             </w:r>
             <w:r>
               <w:rPr>
@@ -1253,7 +1253,7 @@
               <w:lang w:eastAsia="bg-BG"/>
             </w:rPr>
           </w:pPr>
-          <w:hyperlink w:anchor="_Toc183094264" w:history="1">
+          <w:hyperlink w:anchor="_Toc183094525" w:history="1">
             <w:r>
               <w:rPr>
                 <w:rStyle w:val="a5"/>
@@ -1281,7 +1281,7 @@
                 <w:noProof/>
                 <w:webHidden/>
               </w:rPr>
-              <w:instrText xml:space="preserve"> PAGEREF _Toc183094264 \h </w:instrText>
+              <w:instrText xml:space="preserve"> PAGEREF _Toc183094525 \h </w:instrText>
             </w:r>
             <w:r>
               <w:rPr>
@@ -1324,7 +1324,7 @@
               <w:lang w:eastAsia="bg-BG"/>
             </w:rPr>
           </w:pPr>
-          <w:hyperlink w:anchor="_Toc183094265" w:history="1">
+          <w:hyperlink w:anchor="_Toc183094526" w:history="1">
             <w:r>
               <w:rPr>
                 <w:rStyle w:val="a5"/>
@@ -1351,7 +1351,7 @@
                 <w:noProof/>
                 <w:webHidden/>
               </w:rPr>
-              <w:instrText xml:space="preserve"> PAGEREF _Toc183094265 \h </w:instrText>
+              <w:instrText xml:space="preserve"> PAGEREF _Toc183094526 \h </w:instrText>
             </w:r>
             <w:r>
               <w:rPr>
@@ -1394,7 +1394,7 @@
               <w:lang w:eastAsia="bg-BG"/>
             </w:rPr>
           </w:pPr>
-          <w:hyperlink w:anchor="_Toc183094266" w:history="1">
+          <w:hyperlink w:anchor="_Toc183094527" w:history="1">
             <w:r>
               <w:rPr>
                 <w:rStyle w:val="a5"/>
@@ -1422,7 +1422,7 @@
                 <w:noProof/>
                 <w:webHidden/>
               </w:rPr>
-              <w:instrText xml:space="preserve"> PAGEREF _Toc183094266 \h </w:instrText>
+              <w:instrText xml:space="preserve"> PAGEREF _Toc183094527 \h </w:instrText>
             </w:r>
             <w:r>
               <w:rPr>
@@ -1465,14 +1465,14 @@
               <w:lang w:eastAsia="bg-BG"/>
             </w:rPr>
           </w:pPr>
-          <w:hyperlink w:anchor="_Toc183094267" w:history="1">
+          <w:hyperlink w:anchor="_Toc183094528" w:history="1">
             <w:r>
               <w:rPr>
                 <w:rStyle w:val="a5"/>
                 <w:noProof/>
                 <w:lang w:val="en-US"/>
               </w:rPr>
-              <w:t>Problem Statement</w:t>
+              <w:t>Research question</w:t>
             </w:r>
             <w:r>
               <w:rPr>
@@ -1493,7 +1493,7 @@
                 <w:noProof/>
                 <w:webHidden/>
               </w:rPr>
-              <w:instrText xml:space="preserve"> PAGEREF _Toc183094267 \h </w:instrText>
+              <w:instrText xml:space="preserve"> PAGEREF _Toc183094528 \h </w:instrText>
             </w:r>
             <w:r>
               <w:rPr>
@@ -1513,7 +1513,7 @@
                 <w:noProof/>
                 <w:webHidden/>
               </w:rPr>
-              <w:t>6</w:t>
+              <w:t>5</w:t>
             </w:r>
             <w:r>
               <w:rPr>
@@ -1536,14 +1536,14 @@
               <w:lang w:eastAsia="bg-BG"/>
             </w:rPr>
           </w:pPr>
-          <w:hyperlink w:anchor="_Toc183094268" w:history="1">
+          <w:hyperlink w:anchor="_Toc183094529" w:history="1">
             <w:r>
               <w:rPr>
                 <w:rStyle w:val="a5"/>
                 <w:noProof/>
                 <w:lang w:val="en-US"/>
               </w:rPr>
-              <w:t>Project Overview</w:t>
+              <w:t>Problem Statement</w:t>
             </w:r>
             <w:r>
               <w:rPr>
@@ -1564,7 +1564,7 @@
                 <w:noProof/>
                 <w:webHidden/>
               </w:rPr>
-              <w:instrText xml:space="preserve"> PAGEREF _Toc183094268 \h </w:instrText>
+              <w:instrText xml:space="preserve"> PAGEREF _Toc183094529 \h </w:instrText>
             </w:r>
             <w:r>
               <w:rPr>
@@ -1584,7 +1584,7 @@
                 <w:noProof/>
                 <w:webHidden/>
               </w:rPr>
-              <w:t>7</w:t>
+              <w:t>6</w:t>
             </w:r>
             <w:r>
               <w:rPr>
@@ -1607,14 +1607,14 @@
               <w:lang w:eastAsia="bg-BG"/>
             </w:rPr>
           </w:pPr>
-          <w:hyperlink w:anchor="_Toc183094269" w:history="1">
+          <w:hyperlink w:anchor="_Toc183094530" w:history="1">
             <w:r>
               <w:rPr>
                 <w:rStyle w:val="a5"/>
                 <w:noProof/>
                 <w:lang w:val="en-US"/>
               </w:rPr>
-              <w:t>SWOT Analysis</w:t>
+              <w:t>Project Overview</w:t>
             </w:r>
             <w:r>
               <w:rPr>
@@ -1635,7 +1635,7 @@
                 <w:noProof/>
                 <w:webHidden/>
               </w:rPr>
-              <w:instrText xml:space="preserve"> PAGEREF _Toc183094269 \h </w:instrText>
+              <w:instrText xml:space="preserve"> PAGEREF _Toc183094530 \h </w:instrText>
             </w:r>
             <w:r>
               <w:rPr>
@@ -1655,7 +1655,7 @@
                 <w:noProof/>
                 <w:webHidden/>
               </w:rPr>
-              <w:t>8</w:t>
+              <w:t>7</w:t>
             </w:r>
             <w:r>
               <w:rPr>
@@ -1678,14 +1678,14 @@
               <w:lang w:eastAsia="bg-BG"/>
             </w:rPr>
           </w:pPr>
-          <w:hyperlink w:anchor="_Toc183094270" w:history="1">
+          <w:hyperlink w:anchor="_Toc183094531" w:history="1">
             <w:r>
               <w:rPr>
                 <w:rStyle w:val="a5"/>
                 <w:noProof/>
                 <w:lang w:val="en-US"/>
               </w:rPr>
-              <w:t>Risk Management</w:t>
+              <w:t>SWOT Analysis</w:t>
             </w:r>
             <w:r>
               <w:rPr>
@@ -1706,7 +1706,7 @@
                 <w:noProof/>
                 <w:webHidden/>
               </w:rPr>
-              <w:instrText xml:space="preserve"> PAGEREF _Toc183094270 \h </w:instrText>
+              <w:instrText xml:space="preserve"> PAGEREF _Toc183094531 \h </w:instrText>
             </w:r>
             <w:r>
               <w:rPr>
@@ -1726,7 +1726,7 @@
                 <w:noProof/>
                 <w:webHidden/>
               </w:rPr>
-              <w:t>9</w:t>
+              <w:t>8</w:t>
             </w:r>
             <w:r>
               <w:rPr>
@@ -1749,14 +1749,14 @@
               <w:lang w:eastAsia="bg-BG"/>
             </w:rPr>
           </w:pPr>
-          <w:hyperlink w:anchor="_Toc183094271" w:history="1">
+          <w:hyperlink w:anchor="_Toc183094532" w:history="1">
             <w:r>
               <w:rPr>
                 <w:rStyle w:val="a5"/>
                 <w:noProof/>
                 <w:lang w:val="en-US"/>
               </w:rPr>
-              <w:t>Gantt chart</w:t>
+              <w:t>Risk Management</w:t>
             </w:r>
             <w:r>
               <w:rPr>
@@ -1777,7 +1777,7 @@
                 <w:noProof/>
                 <w:webHidden/>
               </w:rPr>
-              <w:instrText xml:space="preserve"> PAGEREF _Toc183094271 \h </w:instrText>
+              <w:instrText xml:space="preserve"> PAGEREF _Toc183094532 \h </w:instrText>
             </w:r>
             <w:r>
               <w:rPr>
@@ -1820,14 +1820,14 @@
               <w:lang w:eastAsia="bg-BG"/>
             </w:rPr>
           </w:pPr>
-          <w:hyperlink w:anchor="_Toc183094272" w:history="1">
+          <w:hyperlink w:anchor="_Toc183094533" w:history="1">
             <w:r>
               <w:rPr>
                 <w:rStyle w:val="a5"/>
                 <w:noProof/>
                 <w:lang w:val="en-US"/>
               </w:rPr>
-              <w:t>MoSCoW Matrix</w:t>
+              <w:t>Gantt chart</w:t>
             </w:r>
             <w:r>
               <w:rPr>
@@ -1848,7 +1848,7 @@
                 <w:noProof/>
                 <w:webHidden/>
               </w:rPr>
-              <w:instrText xml:space="preserve"> PAGEREF _Toc183094272 \h </w:instrText>
+              <w:instrText xml:space="preserve"> PAGEREF _Toc183094533 \h </w:instrText>
             </w:r>
             <w:r>
               <w:rPr>
@@ -1868,7 +1868,7 @@
                 <w:noProof/>
                 <w:webHidden/>
               </w:rPr>
-              <w:t>10</w:t>
+              <w:t>9</w:t>
             </w:r>
             <w:r>
               <w:rPr>
@@ -1891,13 +1891,84 @@
               <w:lang w:eastAsia="bg-BG"/>
             </w:rPr>
           </w:pPr>
-          <w:hyperlink w:anchor="_Toc183094273" w:history="1">
+          <w:hyperlink w:anchor="_Toc183094534" w:history="1">
             <w:r>
               <w:rPr>
                 <w:rStyle w:val="a5"/>
                 <w:noProof/>
                 <w:lang w:val="en-US"/>
               </w:rPr>
+              <w:t>MoSCoW Matrix</w:t>
+            </w:r>
+            <w:r>
+              <w:rPr>
+                <w:noProof/>
+                <w:webHidden/>
+              </w:rPr>
+              <w:tab/>
+            </w:r>
+            <w:r>
+              <w:rPr>
+                <w:noProof/>
+                <w:webHidden/>
+              </w:rPr>
+              <w:fldChar w:fldCharType="begin"/>
+            </w:r>
+            <w:r>
+              <w:rPr>
+                <w:noProof/>
+                <w:webHidden/>
+              </w:rPr>
+              <w:instrText xml:space="preserve"> PAGEREF _Toc183094534 \h </w:instrText>
+            </w:r>
+            <w:r>
+              <w:rPr>
+                <w:noProof/>
+                <w:webHidden/>
+              </w:rPr>
+            </w:r>
+            <w:r>
+              <w:rPr>
+                <w:noProof/>
+                <w:webHidden/>
+              </w:rPr>
+              <w:fldChar w:fldCharType="separate"/>
+            </w:r>
+            <w:r>
+              <w:rPr>
+                <w:noProof/>
+                <w:webHidden/>
+              </w:rPr>
+              <w:t>10</w:t>
+            </w:r>
+            <w:r>
+              <w:rPr>
+                <w:noProof/>
+                <w:webHidden/>
+              </w:rPr>
+              <w:fldChar w:fldCharType="end"/>
+            </w:r>
+          </w:hyperlink>
+        </w:p>
+        <w:p>
+          <w:pPr>
+            <w:pStyle w:val="11"/>
+            <w:tabs>
+              <w:tab w:val="right" w:leader="dot" w:pos="9062"/>
+            </w:tabs>
+            <w:rPr>
+              <w:rFonts w:eastAsiaTheme="minorEastAsia"/>
+              <w:noProof/>
+              <w:lang w:eastAsia="bg-BG"/>
+            </w:rPr>
+          </w:pPr>
+          <w:hyperlink w:anchor="_Toc183094535" w:history="1">
+            <w:r>
+              <w:rPr>
+                <w:rStyle w:val="a5"/>
+                <w:noProof/>
+                <w:lang w:val="en-US"/>
+              </w:rPr>
               <w:t>References</w:t>
             </w:r>
             <w:r>
@@ -1919,7 +1990,7 @@
                 <w:noProof/>
                 <w:webHidden/>
               </w:rPr>
-              <w:instrText xml:space="preserve"> PAGEREF _Toc183094273 \h </w:instrText>
+              <w:instrText xml:space="preserve"> PAGEREF _Toc183094535 \h </w:instrText>
             </w:r>
             <w:r>
               <w:rPr>
@@ -1985,7 +2056,7 @@
           <w:lang w:val="en-US"/>
         </w:rPr>
       </w:pPr>
-      <w:bookmarkStart w:id="0" w:name="_Toc183094253"/>
+      <w:bookmarkStart w:id="0" w:name="_Toc183094514"/>
       <w:r>
         <w:rPr>
           <w:lang w:val="en-US"/>
@@ -2202,7 +2273,7 @@
           <w:lang w:val="en-US"/>
         </w:rPr>
       </w:pPr>
-      <w:bookmarkStart w:id="1" w:name="_Toc183094254"/>
+      <w:bookmarkStart w:id="1" w:name="_Toc183094515"/>
       <w:r>
         <w:rPr>
           <w:lang w:val="en-US"/>
@@ -2399,7 +2470,7 @@
           <w:lang w:val="en-US"/>
         </w:rPr>
       </w:pPr>
-      <w:bookmarkStart w:id="2" w:name="_Toc183094255"/>
+      <w:bookmarkStart w:id="2" w:name="_Toc183094516"/>
       <w:r>
         <w:rPr>
           <w:lang w:val="en-US"/>
@@ -2588,7 +2659,7 @@
           <w:lang w:val="en-US"/>
         </w:rPr>
       </w:pPr>
-      <w:bookmarkStart w:id="3" w:name="_Toc183094256"/>
+      <w:bookmarkStart w:id="3" w:name="_Toc183094517"/>
       <w:proofErr w:type="spellStart"/>
       <w:r>
         <w:t>Expected</w:t>
@@ -2813,7 +2884,7 @@
           <w:lang w:val="en-US"/>
         </w:rPr>
       </w:pPr>
-      <w:bookmarkStart w:id="4" w:name="_Toc183094257"/>
+      <w:bookmarkStart w:id="4" w:name="_Toc183094518"/>
       <w:proofErr w:type="spellStart"/>
       <w:r>
         <w:t>Way</w:t>
@@ -2946,7 +3017,7 @@
           <w:lang w:val="en-US"/>
         </w:rPr>
       </w:pPr>
-      <w:bookmarkStart w:id="5" w:name="_Toc183094258"/>
+      <w:bookmarkStart w:id="5" w:name="_Toc183094519"/>
       <w:proofErr w:type="spellStart"/>
       <w:r>
         <w:t>Scope</w:t>
@@ -3042,7 +3113,7 @@
           <w:lang w:val="en-US"/>
         </w:rPr>
       </w:pPr>
-      <w:bookmarkStart w:id="6" w:name="_Toc183094259"/>
+      <w:bookmarkStart w:id="6" w:name="_Toc183094520"/>
       <w:r>
         <w:t>Project Structure</w:t>
       </w:r>
@@ -3063,7 +3134,7 @@
           <w:lang w:val="en-US"/>
         </w:rPr>
       </w:pPr>
-      <w:bookmarkStart w:id="7" w:name="_Toc183094260"/>
+      <w:bookmarkStart w:id="7" w:name="_Toc183094521"/>
       <w:r>
         <w:rPr>
           <w:lang w:val="en-US"/>
@@ -3191,7 +3262,7 @@
           <w:lang w:val="en-US"/>
         </w:rPr>
       </w:pPr>
-      <w:bookmarkStart w:id="8" w:name="_Toc183094261"/>
+      <w:bookmarkStart w:id="8" w:name="_Toc183094522"/>
       <w:r>
         <w:rPr>
           <w:lang w:val="en-US"/>
@@ -3426,7 +3497,7 @@
           <w:lang w:val="en-US"/>
         </w:rPr>
       </w:pPr>
-      <w:bookmarkStart w:id="9" w:name="_Toc183094262"/>
+      <w:bookmarkStart w:id="9" w:name="_Toc183094523"/>
       <w:r>
         <w:rPr>
           <w:lang w:val="en-US"/>
@@ -3451,7 +3522,7 @@
           <w:lang w:val="en-US"/>
         </w:rPr>
       </w:pPr>
-      <w:bookmarkStart w:id="10" w:name="_Toc183094263"/>
+      <w:bookmarkStart w:id="10" w:name="_Toc183094524"/>
       <w:proofErr w:type="spellStart"/>
       <w:r>
         <w:t>Tutor</w:t>
@@ -3575,7 +3646,7 @@
           <w:lang w:val="en-US"/>
         </w:rPr>
       </w:pPr>
-      <w:bookmarkStart w:id="11" w:name="_Toc183094264"/>
+      <w:bookmarkStart w:id="11" w:name="_Toc183094525"/>
       <w:r>
         <w:rPr>
           <w:lang w:val="en-US"/>
@@ -3831,7 +3902,7 @@
       <w:pPr>
         <w:pStyle w:val="1"/>
       </w:pPr>
-      <w:bookmarkStart w:id="12" w:name="_Toc183094265"/>
+      <w:bookmarkStart w:id="12" w:name="_Toc183094526"/>
       <w:proofErr w:type="spellStart"/>
       <w:r>
         <w:t>Planning</w:t>
@@ -3958,7 +4029,7 @@
           <w:lang w:val="en-US"/>
         </w:rPr>
       </w:pPr>
-      <w:bookmarkStart w:id="13" w:name="_Toc183094266"/>
+      <w:bookmarkStart w:id="13" w:name="_Toc183094527"/>
       <w:r>
         <w:rPr>
           <w:lang w:val="en-US"/>
@@ -4073,6 +4144,31 @@
     </w:p>
     <w:p>
       <w:pPr>
+        <w:pStyle w:val="1"/>
+        <w:rPr>
+          <w:lang w:val="en-US"/>
+        </w:rPr>
+      </w:pPr>
+      <w:hyperlink r:id="rId13" w:history="1">
+        <w:bookmarkStart w:id="14" w:name="_Toc183094528"/>
+        <w:r>
+          <w:rPr>
+            <w:rStyle w:val="a5"/>
+            <w:lang w:val="en-US"/>
+          </w:rPr>
+          <w:t>Research question</w:t>
+        </w:r>
+        <w:bookmarkEnd w:id="14"/>
+      </w:hyperlink>
+      <w:r>
+        <w:rPr>
+          <w:lang w:val="en-US"/>
+        </w:rPr>
+        <w:t xml:space="preserve"> </w:t>
+      </w:r>
+    </w:p>
+    <w:p>
+      <w:pPr>
         <w:rPr>
           <w:lang w:val="en-US"/>
         </w:rPr>
@@ -4102,7 +4198,7 @@
           <w:lang w:val="en-US"/>
         </w:rPr>
       </w:pPr>
-      <w:bookmarkStart w:id="14" w:name="_Toc183094267"/>
+      <w:bookmarkStart w:id="15" w:name="_Toc183094529"/>
       <w:r>
         <w:rPr>
           <w:lang w:val="en-US"/>
@@ -4110,7 +4206,7 @@
         <w:lastRenderedPageBreak/>
         <w:t>Problem Statement</w:t>
       </w:r>
-      <w:bookmarkEnd w:id="14"/>
+      <w:bookmarkEnd w:id="15"/>
     </w:p>
     <w:p>
       <w:pPr>
@@ -4123,7 +4219,7 @@
           <w:lang w:val="en-US"/>
         </w:rPr>
       </w:pPr>
-      <w:hyperlink r:id="rId13" w:history="1">
+      <w:hyperlink r:id="rId14" w:history="1">
         <w:r>
           <w:rPr>
             <w:rStyle w:val="a5"/>
@@ -4160,7 +4256,7 @@
                     <pic:cNvPicPr/>
                   </pic:nvPicPr>
                   <pic:blipFill>
-                    <a:blip r:embed="rId14" cstate="print">
+                    <a:blip r:embed="rId15" cstate="print">
                       <a:extLst>
                         <a:ext uri="{28A0092B-C50C-407E-A947-70E740481C1C}">
                           <a14:useLocalDpi xmlns:a14="http://schemas.microsoft.com/office/drawing/2010/main" val="0"/>
@@ -4207,7 +4303,7 @@
           <w:lang w:val="en-US"/>
         </w:rPr>
       </w:pPr>
-      <w:bookmarkStart w:id="15" w:name="_Toc183094268"/>
+      <w:bookmarkStart w:id="16" w:name="_Toc183094530"/>
       <w:r>
         <w:rPr>
           <w:lang w:val="en-US"/>
@@ -4221,7 +4317,7 @@
         </w:rPr>
         <w:t>Overview</w:t>
       </w:r>
-      <w:bookmarkEnd w:id="15"/>
+      <w:bookmarkEnd w:id="16"/>
     </w:p>
     <w:p>
       <w:pPr>
@@ -4234,7 +4330,7 @@
           <w:lang w:val="en-US"/>
         </w:rPr>
       </w:pPr>
-      <w:hyperlink r:id="rId15" w:history="1">
+      <w:hyperlink r:id="rId16" w:history="1">
         <w:r>
           <w:rPr>
             <w:rStyle w:val="a5"/>
@@ -4272,7 +4368,7 @@
                     <pic:cNvPicPr/>
                   </pic:nvPicPr>
                   <pic:blipFill>
-                    <a:blip r:embed="rId16" cstate="print">
+                    <a:blip r:embed="rId17" cstate="print">
                       <a:extLst>
                         <a:ext uri="{28A0092B-C50C-407E-A947-70E740481C1C}">
                           <a14:useLocalDpi xmlns:a14="http://schemas.microsoft.com/office/drawing/2010/main" val="0"/>
@@ -4313,14 +4409,14 @@
           <w:lang w:val="en-US"/>
         </w:rPr>
       </w:pPr>
-      <w:bookmarkStart w:id="16" w:name="_Toc183094269"/>
+      <w:bookmarkStart w:id="17" w:name="_Toc183094531"/>
       <w:r>
         <w:rPr>
           <w:lang w:val="en-US"/>
         </w:rPr>
         <w:t>SWOT Analysis</w:t>
       </w:r>
-      <w:bookmarkEnd w:id="16"/>
+      <w:bookmarkEnd w:id="17"/>
     </w:p>
     <w:p>
       <w:pPr>
@@ -4333,7 +4429,7 @@
           <w:lang w:val="en-US"/>
         </w:rPr>
       </w:pPr>
-      <w:hyperlink r:id="rId17" w:history="1">
+      <w:hyperlink r:id="rId18" w:history="1">
         <w:r>
           <w:rPr>
             <w:rStyle w:val="a5"/>
@@ -4370,7 +4466,7 @@
                     <pic:cNvPicPr/>
                   </pic:nvPicPr>
                   <pic:blipFill>
-                    <a:blip r:embed="rId18" cstate="print">
+                    <a:blip r:embed="rId19" cstate="print">
                       <a:extLst>
                         <a:ext uri="{28A0092B-C50C-407E-A947-70E740481C1C}">
                           <a14:useLocalDpi xmlns:a14="http://schemas.microsoft.com/office/drawing/2010/main" val="0"/>
@@ -4417,7 +4513,7 @@
           <w:lang w:val="en-US"/>
         </w:rPr>
       </w:pPr>
-      <w:bookmarkStart w:id="17" w:name="_Toc183094270"/>
+      <w:bookmarkStart w:id="18" w:name="_Toc183094532"/>
       <w:r>
         <w:rPr>
           <w:lang w:val="en-US"/>
@@ -4425,7 +4521,7 @@
         <w:lastRenderedPageBreak/>
         <w:t>Risk Management</w:t>
       </w:r>
-      <w:bookmarkEnd w:id="17"/>
+      <w:bookmarkEnd w:id="18"/>
     </w:p>
     <w:p>
       <w:pPr>
@@ -4503,7 +4599,7 @@
                     <pic:cNvPicPr/>
                   </pic:nvPicPr>
                   <pic:blipFill>
-                    <a:blip r:embed="rId19" cstate="print">
+                    <a:blip r:embed="rId20" cstate="print">
                       <a:extLst>
                         <a:ext uri="{28A0092B-C50C-407E-A947-70E740481C1C}">
                           <a14:useLocalDpi xmlns:a14="http://schemas.microsoft.com/office/drawing/2010/main" val="0"/>
@@ -4544,14 +4640,14 @@
           <w:lang w:val="en-US"/>
         </w:rPr>
       </w:pPr>
-      <w:bookmarkStart w:id="18" w:name="_Toc183094271"/>
+      <w:bookmarkStart w:id="19" w:name="_Toc183094533"/>
       <w:r>
         <w:rPr>
           <w:lang w:val="en-US"/>
         </w:rPr>
         <w:t>Gantt chart</w:t>
       </w:r>
-      <w:bookmarkEnd w:id="18"/>
+      <w:bookmarkEnd w:id="19"/>
     </w:p>
     <w:p>
       <w:pPr>
@@ -4629,7 +4725,7 @@
                     <pic:cNvPicPr/>
                   </pic:nvPicPr>
                   <pic:blipFill>
-                    <a:blip r:embed="rId20">
+                    <a:blip r:embed="rId21">
                       <a:extLst>
                         <a:ext uri="{28A0092B-C50C-407E-A947-70E740481C1C}">
                           <a14:useLocalDpi xmlns:a14="http://schemas.microsoft.com/office/drawing/2010/main" val="0"/>
@@ -4688,7 +4784,7 @@
           <w:lang w:val="en-US"/>
         </w:rPr>
       </w:pPr>
-      <w:bookmarkStart w:id="19" w:name="_Toc183094272"/>
+      <w:bookmarkStart w:id="20" w:name="_Toc183094534"/>
       <w:proofErr w:type="spellStart"/>
       <w:r>
         <w:rPr>
@@ -4703,7 +4799,7 @@
         </w:rPr>
         <w:t xml:space="preserve"> Matrix</w:t>
       </w:r>
-      <w:bookmarkEnd w:id="19"/>
+      <w:bookmarkEnd w:id="20"/>
     </w:p>
     <w:p>
       <w:pPr>
@@ -4790,7 +4886,7 @@
                     <pic:cNvPicPr/>
                   </pic:nvPicPr>
                   <pic:blipFill>
-                    <a:blip r:embed="rId21" cstate="print">
+                    <a:blip r:embed="rId22" cstate="print">
                       <a:extLst>
                         <a:ext uri="{28A0092B-C50C-407E-A947-70E740481C1C}">
                           <a14:useLocalDpi xmlns:a14="http://schemas.microsoft.com/office/drawing/2010/main" val="0"/>
@@ -4837,7 +4933,7 @@
           <w:lang w:val="en-US"/>
         </w:rPr>
       </w:pPr>
-      <w:bookmarkStart w:id="20" w:name="_Toc183094273"/>
+      <w:bookmarkStart w:id="21" w:name="_Toc183094535"/>
       <w:r>
         <w:rPr>
           <w:lang w:val="en-US"/>
@@ -4845,7 +4941,7 @@
         <w:lastRenderedPageBreak/>
         <w:t>References</w:t>
       </w:r>
-      <w:bookmarkEnd w:id="20"/>
+      <w:bookmarkEnd w:id="21"/>
     </w:p>
     <w:p>
       <w:proofErr w:type="spellStart"/>
@@ -9128,6 +9224,7 @@
   <w:style w:type="character" w:default="1" w:styleId="a0">
     <w:name w:val="Default Paragraph Font"/>
     <w:uiPriority w:val="1"/>
+    <w:semiHidden/>
     <w:unhideWhenUsed/>
   </w:style>
   <w:style w:type="table" w:default="1" w:styleId="a1">

</xml_diff>